<commit_message>
m10 report draft, awaiting 100 epochs run
</commit_message>
<xml_diff>
--- a/M10 Programming/Report/COSC-523-M10Project.docx
+++ b/M10 Programming/Report/COSC-523-M10Project.docx
@@ -23,7 +23,7 @@
           <w:sz w:val="48"/>
           <w:szCs w:val="48"/>
         </w:rPr>
-        <w:t>8</w:t>
+        <w:t>10</w:t>
       </w:r>
       <w:r>
         <w:rPr>
@@ -55,7 +55,7 @@
           <w:sz w:val="36"/>
           <w:szCs w:val="36"/>
         </w:rPr>
-        <w:t>Digit Recognizer</w:t>
+        <w:t>I’m Something of a Painter Myself</w:t>
       </w:r>
     </w:p>
     <w:p>
@@ -106,7 +106,7 @@
           <w:sz w:val="22"/>
           <w:szCs w:val="22"/>
         </w:rPr>
-        <w:t xml:space="preserve">COSC523: Artificial Intelligence, November </w:t>
+        <w:t xml:space="preserve">COSC523: Artificial Intelligence, </w:t>
       </w:r>
       <w:r>
         <w:rPr>
@@ -114,7 +114,23 @@
           <w:sz w:val="22"/>
           <w:szCs w:val="22"/>
         </w:rPr>
-        <w:t>24</w:t>
+        <w:t>December</w:t>
+      </w:r>
+      <w:r>
+        <w:rPr>
+          <w:rFonts w:ascii="TimesNewRomanPSMT" w:hAnsi="TimesNewRomanPSMT"/>
+          <w:sz w:val="22"/>
+          <w:szCs w:val="22"/>
+        </w:rPr>
+        <w:t xml:space="preserve"> </w:t>
+      </w:r>
+      <w:r>
+        <w:rPr>
+          <w:rFonts w:ascii="TimesNewRomanPSMT" w:hAnsi="TimesNewRomanPSMT"/>
+          <w:sz w:val="22"/>
+          <w:szCs w:val="22"/>
+        </w:rPr>
+        <w:t>3</w:t>
       </w:r>
       <w:r>
         <w:rPr>
@@ -214,7 +230,7 @@
           <w:sz w:val="18"/>
           <w:szCs w:val="18"/>
         </w:rPr>
-        <w:t>computer vision</w:t>
+        <w:t>generative GAN</w:t>
       </w:r>
       <w:r>
         <w:rPr>
@@ -225,36 +241,6 @@
           <w:szCs w:val="18"/>
         </w:rPr>
         <w:t xml:space="preserve"> </w:t>
-      </w:r>
-      <w:r>
-        <w:rPr>
-          <w:rFonts w:ascii="TimesNewRomanPS" w:hAnsi="TimesNewRomanPS"/>
-          <w:b/>
-          <w:bCs/>
-          <w:sz w:val="18"/>
-          <w:szCs w:val="18"/>
-        </w:rPr>
-        <w:t>(</w:t>
-      </w:r>
-      <w:r>
-        <w:rPr>
-          <w:rFonts w:ascii="TimesNewRomanPS" w:hAnsi="TimesNewRomanPS"/>
-          <w:b/>
-          <w:bCs/>
-          <w:sz w:val="18"/>
-          <w:szCs w:val="18"/>
-        </w:rPr>
-        <w:t>CV</w:t>
-      </w:r>
-      <w:r>
-        <w:rPr>
-          <w:rFonts w:ascii="TimesNewRomanPS" w:hAnsi="TimesNewRomanPS"/>
-          <w:b/>
-          <w:bCs/>
-          <w:sz w:val="18"/>
-          <w:szCs w:val="18"/>
-        </w:rPr>
-        <w:t xml:space="preserve">) </w:t>
       </w:r>
       <w:r>
         <w:rPr>
@@ -511,14 +497,16 @@
         </w:rPr>
         <w:t xml:space="preserve"> to improve score beyond the baseline. </w:t>
       </w:r>
-      <w:r>
-        <w:rPr>
-          <w:rFonts w:ascii="TimesNewRomanPSMT" w:hAnsi="TimesNewRomanPSMT"/>
-          <w:sz w:val="18"/>
-          <w:szCs w:val="18"/>
-        </w:rPr>
-        <w:t>Convolutional Neural Network (CNN)</w:t>
-      </w:r>
+      <w:proofErr w:type="spellStart"/>
+      <w:r>
+        <w:rPr>
+          <w:rFonts w:ascii="TimesNewRomanPSMT" w:hAnsi="TimesNewRomanPSMT"/>
+          <w:sz w:val="18"/>
+          <w:szCs w:val="18"/>
+        </w:rPr>
+        <w:t>CycleGAN</w:t>
+      </w:r>
+      <w:proofErr w:type="spellEnd"/>
       <w:r>
         <w:rPr>
           <w:rFonts w:ascii="TimesNewRomanPSMT" w:hAnsi="TimesNewRomanPSMT"/>
@@ -637,13 +625,23 @@
         </w:rPr>
         <w:t xml:space="preserve"> </w:t>
       </w:r>
-      <w:r>
-        <w:rPr>
-          <w:rFonts w:ascii="TimesNewRomanPSMT" w:hAnsi="TimesNewRomanPSMT"/>
-          <w:sz w:val="18"/>
-          <w:szCs w:val="18"/>
-        </w:rPr>
-        <w:t xml:space="preserve">CNN </w:t>
+      <w:proofErr w:type="spellStart"/>
+      <w:r>
+        <w:rPr>
+          <w:rFonts w:ascii="TimesNewRomanPSMT" w:hAnsi="TimesNewRomanPSMT"/>
+          <w:sz w:val="18"/>
+          <w:szCs w:val="18"/>
+        </w:rPr>
+        <w:t>CycleGAN</w:t>
+      </w:r>
+      <w:proofErr w:type="spellEnd"/>
+      <w:r>
+        <w:rPr>
+          <w:rFonts w:ascii="TimesNewRomanPSMT" w:hAnsi="TimesNewRomanPSMT"/>
+          <w:sz w:val="18"/>
+          <w:szCs w:val="18"/>
+        </w:rPr>
+        <w:t xml:space="preserve"> </w:t>
       </w:r>
       <w:r>
         <w:rPr>
@@ -808,14 +806,6 @@
           <w:sz w:val="18"/>
           <w:szCs w:val="18"/>
         </w:rPr>
-        <w:t>, nulls and normalization</w:t>
-      </w:r>
-      <w:r>
-        <w:rPr>
-          <w:rFonts w:ascii="TimesNewRomanPSMT" w:hAnsi="TimesNewRomanPSMT"/>
-          <w:sz w:val="18"/>
-          <w:szCs w:val="18"/>
-        </w:rPr>
         <w:t xml:space="preserve">. </w:t>
       </w:r>
       <w:r>
@@ -824,15 +814,7 @@
           <w:sz w:val="18"/>
           <w:szCs w:val="18"/>
         </w:rPr>
-        <w:t>T</w:t>
-      </w:r>
-      <w:r>
-        <w:rPr>
-          <w:rFonts w:ascii="TimesNewRomanPSMT" w:hAnsi="TimesNewRomanPSMT"/>
-          <w:sz w:val="18"/>
-          <w:szCs w:val="18"/>
-        </w:rPr>
-        <w:t>he selected feature</w:t>
+        <w:t>Execution was on Kaggle using GPU accelerators. 25 epochs were used to generate the results.</w:t>
       </w:r>
       <w:r>
         <w:rPr>
@@ -848,46 +830,6 @@
           <w:sz w:val="18"/>
           <w:szCs w:val="18"/>
         </w:rPr>
-        <w:t>are pixel values</w:t>
-      </w:r>
-      <w:r>
-        <w:rPr>
-          <w:rFonts w:ascii="TimesNewRomanPSMT" w:hAnsi="TimesNewRomanPSMT"/>
-          <w:sz w:val="18"/>
-          <w:szCs w:val="18"/>
-        </w:rPr>
-        <w:t>.</w:t>
-      </w:r>
-      <w:r>
-        <w:rPr>
-          <w:rFonts w:ascii="TimesNewRomanPSMT" w:hAnsi="TimesNewRomanPSMT"/>
-          <w:sz w:val="18"/>
-          <w:szCs w:val="18"/>
-        </w:rPr>
-        <w:t xml:space="preserve"> Train/test split is 80%/20%. Batch size is 32</w:t>
-      </w:r>
-      <w:r>
-        <w:rPr>
-          <w:rFonts w:ascii="TimesNewRomanPSMT" w:hAnsi="TimesNewRomanPSMT"/>
-          <w:sz w:val="18"/>
-          <w:szCs w:val="18"/>
-        </w:rPr>
-        <w:t>; Epoch quantity is 2.</w:t>
-      </w:r>
-      <w:r>
-        <w:rPr>
-          <w:rFonts w:ascii="TimesNewRomanPSMT" w:hAnsi="TimesNewRomanPSMT"/>
-          <w:sz w:val="18"/>
-          <w:szCs w:val="18"/>
-        </w:rPr>
-        <w:t xml:space="preserve"> </w:t>
-      </w:r>
-      <w:r>
-        <w:rPr>
-          <w:rFonts w:ascii="TimesNewRomanPSMT" w:hAnsi="TimesNewRomanPSMT"/>
-          <w:sz w:val="18"/>
-          <w:szCs w:val="18"/>
-        </w:rPr>
         <w:t xml:space="preserve">Resulting performance when submitted to Kaggle was </w:t>
       </w:r>
       <w:r>
@@ -896,31 +838,7 @@
           <w:sz w:val="18"/>
           <w:szCs w:val="18"/>
         </w:rPr>
-        <w:t>97</w:t>
-      </w:r>
-      <w:r>
-        <w:rPr>
-          <w:rFonts w:ascii="TimesNewRomanPSMT" w:hAnsi="TimesNewRomanPSMT"/>
-          <w:sz w:val="18"/>
-          <w:szCs w:val="18"/>
-        </w:rPr>
-        <w:t>.</w:t>
-      </w:r>
-      <w:r>
-        <w:rPr>
-          <w:rFonts w:ascii="TimesNewRomanPSMT" w:hAnsi="TimesNewRomanPSMT"/>
-          <w:sz w:val="18"/>
-          <w:szCs w:val="18"/>
-        </w:rPr>
-        <w:t>910</w:t>
-      </w:r>
-      <w:r>
-        <w:rPr>
-          <w:rFonts w:ascii="TimesNewRomanPSMT" w:hAnsi="TimesNewRomanPSMT"/>
-          <w:sz w:val="18"/>
-          <w:szCs w:val="18"/>
-        </w:rPr>
-        <w:t>%.</w:t>
+        <w:t>57.12277%</w:t>
       </w:r>
       <w:r>
         <w:rPr>
@@ -1005,31 +923,172 @@
           <w:sz w:val="18"/>
           <w:szCs w:val="18"/>
         </w:rPr>
-        <w:t xml:space="preserve">The first set of team experimentation performed centered around </w:t>
-      </w:r>
-      <w:r>
-        <w:rPr>
-          <w:rFonts w:ascii="TimesNewRomanPSMT" w:hAnsi="TimesNewRomanPSMT"/>
-          <w:sz w:val="18"/>
-          <w:szCs w:val="18"/>
-        </w:rPr>
-        <w:t>using different layers in lieu of convolutional layers including input, flatten, and dense layers</w:t>
-      </w:r>
-      <w:r>
-        <w:rPr>
-          <w:rFonts w:ascii="TimesNewRomanPSMT" w:hAnsi="TimesNewRomanPSMT"/>
-          <w:sz w:val="18"/>
-          <w:szCs w:val="18"/>
-        </w:rPr>
-        <w:t xml:space="preserve">. </w:t>
-      </w:r>
-      <w:r>
-        <w:rPr>
-          <w:rFonts w:ascii="TimesNewRomanPSMT" w:hAnsi="TimesNewRomanPSMT"/>
-          <w:sz w:val="18"/>
-          <w:szCs w:val="18"/>
-        </w:rPr>
-        <w:t xml:space="preserve">Epochs was kept at 2 matching the baseline model from the tutorial. </w:t>
+        <w:t xml:space="preserve">One approach changed data preprocessing, scaling, resizing, and normalization but did not improve results. </w:t>
+      </w:r>
+      <w:r>
+        <w:rPr>
+          <w:rFonts w:ascii="TimesNewRomanPSMT" w:hAnsi="TimesNewRomanPSMT"/>
+          <w:sz w:val="18"/>
+          <w:szCs w:val="18"/>
+        </w:rPr>
+        <w:t>This included a</w:t>
+      </w:r>
+      <w:r>
+        <w:rPr>
+          <w:rFonts w:ascii="TimesNewRomanPSMT" w:hAnsi="TimesNewRomanPSMT"/>
+          <w:sz w:val="18"/>
+          <w:szCs w:val="18"/>
+        </w:rPr>
+        <w:t xml:space="preserve"> pre-trained </w:t>
+      </w:r>
+      <w:proofErr w:type="spellStart"/>
+      <w:r>
+        <w:rPr>
+          <w:rFonts w:ascii="TimesNewRomanPSMT" w:hAnsi="TimesNewRomanPSMT"/>
+          <w:sz w:val="18"/>
+          <w:szCs w:val="18"/>
+        </w:rPr>
+        <w:t>CycleGAN</w:t>
+      </w:r>
+      <w:proofErr w:type="spellEnd"/>
+      <w:r>
+        <w:rPr>
+          <w:rFonts w:ascii="TimesNewRomanPSMT" w:hAnsi="TimesNewRomanPSMT"/>
+          <w:sz w:val="18"/>
+          <w:szCs w:val="18"/>
+        </w:rPr>
+        <w:t xml:space="preserve"> </w:t>
+      </w:r>
+      <w:r>
+        <w:rPr>
+          <w:rFonts w:ascii="TimesNewRomanPSMT" w:hAnsi="TimesNewRomanPSMT"/>
+          <w:sz w:val="18"/>
+          <w:szCs w:val="18"/>
+        </w:rPr>
+        <w:t xml:space="preserve">which was </w:t>
+      </w:r>
+      <w:r>
+        <w:rPr>
+          <w:rFonts w:ascii="TimesNewRomanPSMT" w:hAnsi="TimesNewRomanPSMT"/>
+          <w:sz w:val="18"/>
+          <w:szCs w:val="18"/>
+        </w:rPr>
+        <w:t xml:space="preserve">briefly evaluated but deemed outside the scope of this project. </w:t>
+      </w:r>
+      <w:r>
+        <w:rPr>
+          <w:rFonts w:ascii="TimesNewRomanPSMT" w:hAnsi="TimesNewRomanPSMT"/>
+          <w:sz w:val="18"/>
+          <w:szCs w:val="18"/>
+        </w:rPr>
+        <w:t>The selected approach was e</w:t>
+      </w:r>
+      <w:r>
+        <w:rPr>
+          <w:rFonts w:ascii="TimesNewRomanPSMT" w:hAnsi="TimesNewRomanPSMT"/>
+          <w:sz w:val="18"/>
+          <w:szCs w:val="18"/>
+        </w:rPr>
+        <w:t xml:space="preserve">valuation continued based off the baseline model through parameter exploration. </w:t>
+      </w:r>
+      <w:r>
+        <w:rPr>
+          <w:rFonts w:ascii="TimesNewRomanPSMT" w:hAnsi="TimesNewRomanPSMT"/>
+          <w:sz w:val="18"/>
+          <w:szCs w:val="18"/>
+        </w:rPr>
+        <w:t>Due to limits in Kaggle submission approach for this project, the team parallel submitted a few permutations of which a few parameters caused Kaggle to timeout or crash. Successful permutations including a noticeable shift in performance that ran to completion on Kaggle were e</w:t>
+      </w:r>
+      <w:r>
+        <w:rPr>
+          <w:rFonts w:ascii="TimesNewRomanPSMT" w:hAnsi="TimesNewRomanPSMT"/>
+          <w:sz w:val="18"/>
+          <w:szCs w:val="18"/>
+        </w:rPr>
+        <w:t xml:space="preserve">pochs </w:t>
+      </w:r>
+      <w:r>
+        <w:rPr>
+          <w:rFonts w:ascii="TimesNewRomanPSMT" w:hAnsi="TimesNewRomanPSMT"/>
+          <w:sz w:val="18"/>
+          <w:szCs w:val="18"/>
+        </w:rPr>
+        <w:t xml:space="preserve">which </w:t>
+      </w:r>
+      <w:r>
+        <w:rPr>
+          <w:rFonts w:ascii="TimesNewRomanPSMT" w:hAnsi="TimesNewRomanPSMT"/>
+          <w:sz w:val="18"/>
+          <w:szCs w:val="18"/>
+        </w:rPr>
+        <w:t>were increased from 25 to 50 (</w:t>
+      </w:r>
+      <w:r>
+        <w:rPr>
+          <w:rFonts w:ascii="TimesNewRomanPSMT" w:hAnsi="TimesNewRomanPSMT"/>
+          <w:sz w:val="18"/>
+          <w:szCs w:val="18"/>
+        </w:rPr>
+        <w:t>54.7767</w:t>
+      </w:r>
+      <w:r>
+        <w:rPr>
+          <w:rFonts w:ascii="TimesNewRomanPSMT" w:hAnsi="TimesNewRomanPSMT"/>
+          <w:sz w:val="18"/>
+          <w:szCs w:val="18"/>
+        </w:rPr>
+        <w:t xml:space="preserve">%) and 100 </w:t>
+      </w:r>
+      <w:r>
+        <w:rPr>
+          <w:rFonts w:ascii="TimesNewRomanPSMT" w:hAnsi="TimesNewRomanPSMT"/>
+          <w:sz w:val="18"/>
+          <w:szCs w:val="18"/>
+          <w:highlight w:val="yellow"/>
+        </w:rPr>
+        <w:t>(…%).</w:t>
+      </w:r>
+      <w:r>
+        <w:rPr>
+          <w:rFonts w:ascii="TimesNewRomanPSMT" w:hAnsi="TimesNewRomanPSMT"/>
+          <w:sz w:val="18"/>
+          <w:szCs w:val="18"/>
+        </w:rPr>
+        <w:t xml:space="preserve"> </w:t>
+      </w:r>
+      <w:r>
+        <w:rPr>
+          <w:rFonts w:ascii="TimesNewRomanPSMT" w:hAnsi="TimesNewRomanPSMT"/>
+          <w:sz w:val="18"/>
+          <w:szCs w:val="18"/>
+        </w:rPr>
+        <w:t xml:space="preserve">The </w:t>
+      </w:r>
+      <w:proofErr w:type="spellStart"/>
+      <w:r>
+        <w:rPr>
+          <w:rFonts w:ascii="TimesNewRomanPSMT" w:hAnsi="TimesNewRomanPSMT"/>
+          <w:sz w:val="18"/>
+          <w:szCs w:val="18"/>
+        </w:rPr>
+        <w:t>CycleGAN</w:t>
+      </w:r>
+      <w:proofErr w:type="spellEnd"/>
+      <w:r>
+        <w:rPr>
+          <w:rFonts w:ascii="TimesNewRomanPSMT" w:hAnsi="TimesNewRomanPSMT"/>
+          <w:sz w:val="18"/>
+          <w:szCs w:val="18"/>
+        </w:rPr>
+        <w:t xml:space="preserve"> composition was left “stock” as was each of the generators and discriminators.</w:t>
+      </w:r>
+      <w:r>
+        <w:rPr>
+          <w:rFonts w:ascii="TimesNewRomanPSMT" w:hAnsi="TimesNewRomanPSMT"/>
+          <w:sz w:val="18"/>
+          <w:szCs w:val="18"/>
+        </w:rPr>
+        <w:t xml:space="preserve"> </w:t>
       </w:r>
       <w:r>
         <w:rPr>
@@ -1045,271 +1104,41 @@
           <w:sz w:val="18"/>
           <w:szCs w:val="18"/>
         </w:rPr>
-        <w:t xml:space="preserve">performance when submitted to Kaggle was </w:t>
-      </w:r>
-      <w:r>
-        <w:rPr>
-          <w:rFonts w:ascii="TimesNewRomanPSMT" w:hAnsi="TimesNewRomanPSMT"/>
-          <w:sz w:val="18"/>
-          <w:szCs w:val="18"/>
-        </w:rPr>
-        <w:t>96.660%</w:t>
-      </w:r>
-      <w:r>
-        <w:rPr>
-          <w:rFonts w:ascii="TimesNewRomanPSMT" w:hAnsi="TimesNewRomanPSMT"/>
-          <w:sz w:val="18"/>
-          <w:szCs w:val="18"/>
-        </w:rPr>
-        <w:t xml:space="preserve">. </w:t>
-      </w:r>
-      <w:r>
-        <w:rPr>
-          <w:rFonts w:ascii="TimesNewRomanPSMT" w:hAnsi="TimesNewRomanPSMT"/>
-          <w:sz w:val="18"/>
-          <w:szCs w:val="18"/>
-        </w:rPr>
-        <w:t xml:space="preserve">The second set of team experimentation centered around </w:t>
-      </w:r>
-      <w:r>
-        <w:rPr>
-          <w:rFonts w:ascii="TimesNewRomanPSMT" w:hAnsi="TimesNewRomanPSMT"/>
-          <w:sz w:val="18"/>
-          <w:szCs w:val="18"/>
-        </w:rPr>
-        <w:t>incorporating convolutional layers into the first set of experimentation</w:t>
-      </w:r>
-      <w:r>
-        <w:rPr>
-          <w:rFonts w:ascii="TimesNewRomanPSMT" w:hAnsi="TimesNewRomanPSMT"/>
-          <w:sz w:val="18"/>
-          <w:szCs w:val="18"/>
-        </w:rPr>
-        <w:t xml:space="preserve">. </w:t>
-      </w:r>
-      <w:r>
-        <w:rPr>
-          <w:rFonts w:ascii="TimesNewRomanPSMT" w:hAnsi="TimesNewRomanPSMT"/>
-          <w:sz w:val="18"/>
-          <w:szCs w:val="18"/>
-        </w:rPr>
-        <w:t xml:space="preserve">Epochs was also increased to </w:t>
-      </w:r>
-      <w:r>
-        <w:rPr>
-          <w:rFonts w:ascii="TimesNewRomanPSMT" w:hAnsi="TimesNewRomanPSMT"/>
-          <w:sz w:val="18"/>
-          <w:szCs w:val="18"/>
-        </w:rPr>
-        <w:t>20</w:t>
-      </w:r>
-      <w:r>
-        <w:rPr>
-          <w:rFonts w:ascii="TimesNewRomanPSMT" w:hAnsi="TimesNewRomanPSMT"/>
-          <w:sz w:val="18"/>
-          <w:szCs w:val="18"/>
-        </w:rPr>
-        <w:t xml:space="preserve">. </w:t>
-      </w:r>
-      <w:r>
-        <w:rPr>
-          <w:rFonts w:ascii="TimesNewRomanPSMT" w:hAnsi="TimesNewRomanPSMT"/>
-          <w:sz w:val="18"/>
-          <w:szCs w:val="18"/>
-        </w:rPr>
-        <w:t xml:space="preserve">Resulting performance when submitted to Kaggle was </w:t>
-      </w:r>
-      <w:r>
-        <w:rPr>
-          <w:rFonts w:ascii="TimesNewRomanPSMT" w:hAnsi="TimesNewRomanPSMT"/>
-          <w:sz w:val="18"/>
-          <w:szCs w:val="18"/>
-        </w:rPr>
-        <w:t>98</w:t>
-      </w:r>
-      <w:r>
-        <w:rPr>
-          <w:rFonts w:ascii="TimesNewRomanPSMT" w:hAnsi="TimesNewRomanPSMT"/>
-          <w:sz w:val="18"/>
-          <w:szCs w:val="18"/>
+        <w:t xml:space="preserve">best </w:t>
+      </w:r>
+      <w:r>
+        <w:rPr>
+          <w:rFonts w:ascii="TimesNewRomanPSMT" w:hAnsi="TimesNewRomanPSMT"/>
+          <w:sz w:val="18"/>
+          <w:szCs w:val="18"/>
+        </w:rPr>
+        <w:t>performance when submitted to Kaggle wa</w:t>
+      </w:r>
+      <w:r>
+        <w:rPr>
+          <w:rFonts w:ascii="TimesNewRomanPSMT" w:hAnsi="TimesNewRomanPSMT"/>
+          <w:sz w:val="18"/>
+          <w:szCs w:val="18"/>
+        </w:rPr>
+        <w:t xml:space="preserve">s </w:t>
+      </w:r>
+      <w:r>
+        <w:rPr>
+          <w:rFonts w:ascii="TimesNewRomanPSMT" w:hAnsi="TimesNewRomanPSMT"/>
+          <w:sz w:val="18"/>
+          <w:szCs w:val="18"/>
+          <w:highlight w:val="yellow"/>
+        </w:rPr>
+        <w:t>…</w:t>
+      </w:r>
+      <w:r>
+        <w:rPr>
+          <w:rFonts w:ascii="TimesNewRomanPSMT" w:hAnsi="TimesNewRomanPSMT"/>
+          <w:sz w:val="18"/>
+          <w:szCs w:val="18"/>
+          <w:highlight w:val="yellow"/>
         </w:rPr>
         <w:t>.</w:t>
-      </w:r>
-      <w:r>
-        <w:rPr>
-          <w:rFonts w:ascii="TimesNewRomanPSMT" w:hAnsi="TimesNewRomanPSMT"/>
-          <w:sz w:val="18"/>
-          <w:szCs w:val="18"/>
-        </w:rPr>
-        <w:t>775</w:t>
-      </w:r>
-      <w:r>
-        <w:rPr>
-          <w:rFonts w:ascii="TimesNewRomanPSMT" w:hAnsi="TimesNewRomanPSMT"/>
-          <w:sz w:val="18"/>
-          <w:szCs w:val="18"/>
-        </w:rPr>
-        <w:t>%.</w:t>
-      </w:r>
-      <w:r>
-        <w:rPr>
-          <w:rFonts w:ascii="TimesNewRomanPSMT" w:hAnsi="TimesNewRomanPSMT"/>
-          <w:sz w:val="18"/>
-          <w:szCs w:val="18"/>
-        </w:rPr>
-        <w:t xml:space="preserve"> </w:t>
-      </w:r>
-      <w:r>
-        <w:rPr>
-          <w:rFonts w:ascii="TimesNewRomanPSMT" w:hAnsi="TimesNewRomanPSMT"/>
-          <w:sz w:val="18"/>
-          <w:szCs w:val="18"/>
-        </w:rPr>
-        <w:t xml:space="preserve">The third </w:t>
-      </w:r>
-      <w:r>
-        <w:rPr>
-          <w:rFonts w:ascii="TimesNewRomanPSMT" w:hAnsi="TimesNewRomanPSMT"/>
-          <w:sz w:val="18"/>
-          <w:szCs w:val="18"/>
-        </w:rPr>
-        <w:t xml:space="preserve">and best </w:t>
-      </w:r>
-      <w:r>
-        <w:rPr>
-          <w:rFonts w:ascii="TimesNewRomanPSMT" w:hAnsi="TimesNewRomanPSMT"/>
-          <w:sz w:val="18"/>
-          <w:szCs w:val="18"/>
-        </w:rPr>
-        <w:t xml:space="preserve">set of team experimentation centered around </w:t>
-      </w:r>
-      <w:r>
-        <w:rPr>
-          <w:rFonts w:ascii="TimesNewRomanPSMT" w:hAnsi="TimesNewRomanPSMT"/>
-          <w:sz w:val="18"/>
-          <w:szCs w:val="18"/>
-        </w:rPr>
-        <w:t>data augmentation in line with the tutorial</w:t>
-      </w:r>
-      <w:r>
-        <w:rPr>
-          <w:rFonts w:ascii="TimesNewRomanPSMT" w:hAnsi="TimesNewRomanPSMT"/>
-          <w:sz w:val="18"/>
-          <w:szCs w:val="18"/>
-        </w:rPr>
-        <w:t xml:space="preserve">. The team experimented with </w:t>
-      </w:r>
-      <w:r>
-        <w:rPr>
-          <w:rFonts w:ascii="TimesNewRomanPSMT" w:hAnsi="TimesNewRomanPSMT"/>
-          <w:sz w:val="18"/>
-          <w:szCs w:val="18"/>
-        </w:rPr>
-        <w:t>the proscribed image data generator which included generation of training data permutations via rotation, scaling size, width and height lateral shifts</w:t>
-      </w:r>
-      <w:r>
-        <w:rPr>
-          <w:rFonts w:ascii="TimesNewRomanPSMT" w:hAnsi="TimesNewRomanPSMT"/>
-          <w:sz w:val="18"/>
-          <w:szCs w:val="18"/>
-        </w:rPr>
-        <w:t>.</w:t>
-      </w:r>
-      <w:r>
-        <w:rPr>
-          <w:rFonts w:ascii="TimesNewRomanPSMT" w:hAnsi="TimesNewRomanPSMT"/>
-          <w:sz w:val="18"/>
-          <w:szCs w:val="18"/>
-        </w:rPr>
-        <w:t xml:space="preserve"> </w:t>
-      </w:r>
-      <w:r>
-        <w:rPr>
-          <w:rFonts w:ascii="TimesNewRomanPSMT" w:hAnsi="TimesNewRomanPSMT"/>
-          <w:sz w:val="18"/>
-          <w:szCs w:val="18"/>
-        </w:rPr>
-        <w:t>Additionally, epochs</w:t>
-      </w:r>
-      <w:r>
-        <w:rPr>
-          <w:rFonts w:ascii="TimesNewRomanPSMT" w:hAnsi="TimesNewRomanPSMT"/>
-          <w:sz w:val="18"/>
-          <w:szCs w:val="18"/>
-        </w:rPr>
-        <w:t xml:space="preserve"> were</w:t>
-      </w:r>
-      <w:r>
-        <w:rPr>
-          <w:rFonts w:ascii="TimesNewRomanPSMT" w:hAnsi="TimesNewRomanPSMT"/>
-          <w:sz w:val="18"/>
-          <w:szCs w:val="18"/>
-        </w:rPr>
-        <w:t xml:space="preserve"> increased to 30 and batch size to 86. </w:t>
-      </w:r>
-      <w:r>
-        <w:rPr>
-          <w:rFonts w:ascii="TimesNewRomanPSMT" w:hAnsi="TimesNewRomanPSMT"/>
-          <w:sz w:val="18"/>
-          <w:szCs w:val="18"/>
-        </w:rPr>
-        <w:t xml:space="preserve">Resulting </w:t>
-      </w:r>
-      <w:r>
-        <w:rPr>
-          <w:rFonts w:ascii="TimesNewRomanPSMT" w:hAnsi="TimesNewRomanPSMT"/>
-          <w:sz w:val="18"/>
-          <w:szCs w:val="18"/>
-        </w:rPr>
-        <w:t xml:space="preserve">best </w:t>
-      </w:r>
-      <w:r>
-        <w:rPr>
-          <w:rFonts w:ascii="TimesNewRomanPSMT" w:hAnsi="TimesNewRomanPSMT"/>
-          <w:sz w:val="18"/>
-          <w:szCs w:val="18"/>
-        </w:rPr>
-        <w:t>performance when submitted to Kaggle wa</w:t>
-      </w:r>
-      <w:r>
-        <w:rPr>
-          <w:rFonts w:ascii="TimesNewRomanPSMT" w:hAnsi="TimesNewRomanPSMT"/>
-          <w:sz w:val="18"/>
-          <w:szCs w:val="18"/>
-        </w:rPr>
-        <w:t xml:space="preserve">s </w:t>
-      </w:r>
-      <w:r>
-        <w:rPr>
-          <w:rFonts w:ascii="TimesNewRomanPSMT" w:hAnsi="TimesNewRomanPSMT"/>
-          <w:sz w:val="18"/>
-          <w:szCs w:val="18"/>
-        </w:rPr>
-        <w:t>99</w:t>
-      </w:r>
-      <w:r>
-        <w:rPr>
-          <w:rFonts w:ascii="TimesNewRomanPSMT" w:hAnsi="TimesNewRomanPSMT"/>
-          <w:sz w:val="18"/>
-          <w:szCs w:val="18"/>
-        </w:rPr>
-        <w:t>.</w:t>
-      </w:r>
-      <w:r>
-        <w:rPr>
-          <w:rFonts w:ascii="TimesNewRomanPSMT" w:hAnsi="TimesNewRomanPSMT"/>
-          <w:sz w:val="18"/>
-          <w:szCs w:val="18"/>
-        </w:rPr>
-        <w:t>292</w:t>
-      </w:r>
-      <w:r>
-        <w:rPr>
-          <w:rFonts w:ascii="TimesNewRomanPSMT" w:hAnsi="TimesNewRomanPSMT"/>
-          <w:sz w:val="18"/>
-          <w:szCs w:val="18"/>
-        </w:rPr>
-        <w:t>%.</w:t>
       </w:r>
     </w:p>
     <w:p>
@@ -1355,7 +1184,23 @@
           <w:sz w:val="18"/>
           <w:szCs w:val="18"/>
         </w:rPr>
-        <w:t xml:space="preserve">The project group members are familiar with machine learning concepts and have </w:t>
+        <w:t xml:space="preserve">The project group members are familiar with </w:t>
+      </w:r>
+      <w:r>
+        <w:rPr>
+          <w:rFonts w:ascii="TimesNewRomanPSMT" w:hAnsi="TimesNewRomanPSMT"/>
+          <w:sz w:val="18"/>
+          <w:szCs w:val="18"/>
+        </w:rPr>
+        <w:t xml:space="preserve">similar </w:t>
+      </w:r>
+      <w:r>
+        <w:rPr>
+          <w:rFonts w:ascii="TimesNewRomanPSMT" w:hAnsi="TimesNewRomanPSMT"/>
+          <w:sz w:val="18"/>
+          <w:szCs w:val="18"/>
+        </w:rPr>
+        <w:t xml:space="preserve">machine learning concepts and have </w:t>
       </w:r>
       <w:r>
         <w:rPr>
@@ -1403,7 +1248,15 @@
           <w:sz w:val="18"/>
           <w:szCs w:val="18"/>
         </w:rPr>
-        <w:t>computer vision</w:t>
+        <w:t xml:space="preserve">similar </w:t>
+      </w:r>
+      <w:r>
+        <w:rPr>
+          <w:rFonts w:ascii="TimesNewRomanPSMT" w:hAnsi="TimesNewRomanPSMT"/>
+          <w:sz w:val="18"/>
+          <w:szCs w:val="18"/>
+        </w:rPr>
+        <w:t>model types</w:t>
       </w:r>
       <w:r>
         <w:rPr>
@@ -1412,14 +1265,6 @@
           <w:szCs w:val="18"/>
         </w:rPr>
         <w:t>.</w:t>
-      </w:r>
-      <w:r>
-        <w:rPr>
-          <w:rFonts w:ascii="TimesNewRomanPSMT" w:hAnsi="TimesNewRomanPSMT"/>
-          <w:sz w:val="18"/>
-          <w:szCs w:val="18"/>
-        </w:rPr>
-        <w:t xml:space="preserve"> </w:t>
       </w:r>
     </w:p>
     <w:p>
@@ -1440,55 +1285,143 @@
           <w:sz w:val="18"/>
           <w:szCs w:val="18"/>
         </w:rPr>
-        <w:t>This project e</w:t>
-      </w:r>
-      <w:r>
-        <w:rPr>
-          <w:rFonts w:ascii="TimesNewRomanPSMT" w:hAnsi="TimesNewRomanPSMT"/>
-          <w:sz w:val="18"/>
-          <w:szCs w:val="18"/>
-        </w:rPr>
-        <w:t xml:space="preserve">mployed a very different type of data set of </w:t>
-      </w:r>
-      <w:r>
-        <w:rPr>
-          <w:rFonts w:ascii="TimesNewRomanPSMT" w:hAnsi="TimesNewRomanPSMT"/>
-          <w:sz w:val="18"/>
-          <w:szCs w:val="18"/>
-        </w:rPr>
-        <w:t xml:space="preserve">monochromatic </w:t>
-      </w:r>
-      <w:r>
-        <w:rPr>
-          <w:rFonts w:ascii="TimesNewRomanPSMT" w:hAnsi="TimesNewRomanPSMT"/>
-          <w:sz w:val="18"/>
-          <w:szCs w:val="18"/>
-        </w:rPr>
-        <w:t xml:space="preserve">2-dimensional pixel grids. </w:t>
-      </w:r>
-      <w:r>
-        <w:rPr>
-          <w:rFonts w:ascii="TimesNewRomanPSMT" w:hAnsi="TimesNewRomanPSMT"/>
-          <w:sz w:val="18"/>
-          <w:szCs w:val="18"/>
-        </w:rPr>
-        <w:t xml:space="preserve">Employing traditional mechanisms for data cleaning and normalization do not result in the same performance improvements as seen in multi feature data sets. Different approaches are needed for imagery datasets. The team found that </w:t>
-      </w:r>
-      <w:r>
-        <w:rPr>
-          <w:rFonts w:ascii="TimesNewRomanPSMT" w:hAnsi="TimesNewRomanPSMT"/>
-          <w:sz w:val="18"/>
-          <w:szCs w:val="18"/>
-        </w:rPr>
-        <w:t>rotation, scaling size, width and height lateral shifts</w:t>
-      </w:r>
-      <w:r>
-        <w:rPr>
-          <w:rFonts w:ascii="TimesNewRomanPSMT" w:hAnsi="TimesNewRomanPSMT"/>
-          <w:sz w:val="18"/>
-          <w:szCs w:val="18"/>
-        </w:rPr>
-        <w:t xml:space="preserve"> provided an improvement in performance where value normalization and horizontal/vertical mirroring did not.</w:t>
+        <w:t xml:space="preserve">For this assignment, Kaggle runtimes were used. While The baseline notebook would execute via a CPU only runtime, execution time was </w:t>
+      </w:r>
+      <w:r>
+        <w:rPr>
+          <w:rFonts w:ascii="TimesNewRomanPSMT" w:hAnsi="TimesNewRomanPSMT"/>
+          <w:sz w:val="18"/>
+          <w:szCs w:val="18"/>
+        </w:rPr>
+        <w:t>lengthy,</w:t>
+      </w:r>
+      <w:r>
+        <w:rPr>
+          <w:rFonts w:ascii="TimesNewRomanPSMT" w:hAnsi="TimesNewRomanPSMT"/>
+          <w:sz w:val="18"/>
+          <w:szCs w:val="18"/>
+        </w:rPr>
+        <w:t xml:space="preserve"> so accelerators were evaluated. The TPU accelerator option</w:t>
+      </w:r>
+      <w:r>
+        <w:rPr>
+          <w:rFonts w:ascii="TimesNewRomanPSMT" w:hAnsi="TimesNewRomanPSMT"/>
+          <w:sz w:val="18"/>
+          <w:szCs w:val="18"/>
+        </w:rPr>
+        <w:t xml:space="preserve"> was not readily available due to demand but resulted in repeatable</w:t>
+      </w:r>
+      <w:r>
+        <w:rPr>
+          <w:rFonts w:ascii="TimesNewRomanPSMT" w:hAnsi="TimesNewRomanPSMT"/>
+          <w:sz w:val="18"/>
+          <w:szCs w:val="18"/>
+        </w:rPr>
+        <w:t xml:space="preserve"> crashe</w:t>
+      </w:r>
+      <w:r>
+        <w:rPr>
+          <w:rFonts w:ascii="TimesNewRomanPSMT" w:hAnsi="TimesNewRomanPSMT"/>
+          <w:sz w:val="18"/>
+          <w:szCs w:val="18"/>
+        </w:rPr>
+        <w:t>s</w:t>
+      </w:r>
+      <w:r>
+        <w:rPr>
+          <w:rFonts w:ascii="TimesNewRomanPSMT" w:hAnsi="TimesNewRomanPSMT"/>
+          <w:sz w:val="18"/>
+          <w:szCs w:val="18"/>
+        </w:rPr>
+        <w:t xml:space="preserve"> on Kaggle</w:t>
+      </w:r>
+      <w:r>
+        <w:rPr>
+          <w:rFonts w:ascii="TimesNewRomanPSMT" w:hAnsi="TimesNewRomanPSMT"/>
+          <w:sz w:val="18"/>
+          <w:szCs w:val="18"/>
+        </w:rPr>
+        <w:t xml:space="preserve"> when used. T</w:t>
+      </w:r>
+      <w:r>
+        <w:rPr>
+          <w:rFonts w:ascii="TimesNewRomanPSMT" w:hAnsi="TimesNewRomanPSMT"/>
+          <w:sz w:val="18"/>
+          <w:szCs w:val="18"/>
+        </w:rPr>
+        <w:t>he P100 provided a runtime of about 37 minutes at 74 seconds per epoch (</w:t>
+      </w:r>
+      <w:r>
+        <w:rPr>
+          <w:rFonts w:ascii="TimesNewRomanPSMT" w:hAnsi="TimesNewRomanPSMT"/>
+          <w:sz w:val="18"/>
+          <w:szCs w:val="18"/>
+        </w:rPr>
+        <w:t xml:space="preserve">25 epochs, </w:t>
+      </w:r>
+      <w:r>
+        <w:rPr>
+          <w:rFonts w:ascii="TimesNewRomanPSMT" w:hAnsi="TimesNewRomanPSMT"/>
+          <w:sz w:val="18"/>
+          <w:szCs w:val="18"/>
+        </w:rPr>
+        <w:t>used for baseline submission)</w:t>
+      </w:r>
+      <w:r>
+        <w:rPr>
+          <w:rFonts w:ascii="TimesNewRomanPSMT" w:hAnsi="TimesNewRomanPSMT"/>
+          <w:sz w:val="18"/>
+          <w:szCs w:val="18"/>
+        </w:rPr>
+        <w:t>. T</w:t>
+      </w:r>
+      <w:r>
+        <w:rPr>
+          <w:rFonts w:ascii="TimesNewRomanPSMT" w:hAnsi="TimesNewRomanPSMT"/>
+          <w:sz w:val="18"/>
+          <w:szCs w:val="18"/>
+        </w:rPr>
+        <w:t xml:space="preserve">he dual T4 was not evaluated as the P100 </w:t>
+      </w:r>
+      <w:r>
+        <w:rPr>
+          <w:rFonts w:ascii="TimesNewRomanPSMT" w:hAnsi="TimesNewRomanPSMT"/>
+          <w:sz w:val="18"/>
+          <w:szCs w:val="18"/>
+        </w:rPr>
+        <w:t>was successful</w:t>
+      </w:r>
+      <w:r>
+        <w:rPr>
+          <w:rFonts w:ascii="TimesNewRomanPSMT" w:hAnsi="TimesNewRomanPSMT"/>
+          <w:sz w:val="18"/>
+          <w:szCs w:val="18"/>
+        </w:rPr>
+        <w:t xml:space="preserve"> and generally available (team has experience with multi T4 configurations, this is a good second alternative)</w:t>
+      </w:r>
+      <w:r>
+        <w:rPr>
+          <w:rFonts w:ascii="TimesNewRomanPSMT" w:hAnsi="TimesNewRomanPSMT"/>
+          <w:sz w:val="18"/>
+          <w:szCs w:val="18"/>
+        </w:rPr>
+        <w:t xml:space="preserve">. Kaggle submissions on this project appear to only accept versioned notebooks in Kaggle and are limited to 5 submissions per day versus </w:t>
+      </w:r>
+      <w:r>
+        <w:rPr>
+          <w:rFonts w:ascii="TimesNewRomanPSMT" w:hAnsi="TimesNewRomanPSMT"/>
+          <w:sz w:val="18"/>
+          <w:szCs w:val="18"/>
+        </w:rPr>
+        <w:t>prior challenges having 10 submissions per da</w:t>
+      </w:r>
+      <w:r>
+        <w:rPr>
+          <w:rFonts w:ascii="TimesNewRomanPSMT" w:hAnsi="TimesNewRomanPSMT"/>
+          <w:sz w:val="18"/>
+          <w:szCs w:val="18"/>
+        </w:rPr>
+        <w:t>y greatly reducing the opportunity for experimentation.</w:t>
       </w:r>
     </w:p>
     <w:p>
@@ -1535,81 +1468,119 @@
           <w:sz w:val="18"/>
           <w:szCs w:val="18"/>
         </w:rPr>
-        <w:t xml:space="preserve">started with very high performance out of the box. </w:t>
-      </w:r>
-      <w:proofErr w:type="spellStart"/>
-      <w:r>
-        <w:rPr>
-          <w:rFonts w:ascii="TimesNewRomanPSMT" w:hAnsi="TimesNewRomanPSMT"/>
-          <w:sz w:val="18"/>
-          <w:szCs w:val="18"/>
-        </w:rPr>
-        <w:t>Keras</w:t>
-      </w:r>
-      <w:proofErr w:type="spellEnd"/>
-      <w:r>
-        <w:rPr>
-          <w:rFonts w:ascii="TimesNewRomanPSMT" w:hAnsi="TimesNewRomanPSMT"/>
-          <w:sz w:val="18"/>
-          <w:szCs w:val="18"/>
-        </w:rPr>
-        <w:t xml:space="preserve"> convolutional layers are very capable out of the box and require a lot of experimentation to achieve better than baseline performance. Exploration of the model parameters did not reveal obvious combinations as the baseline had settled at the peak possible performance given baseline configuration. </w:t>
-      </w:r>
-      <w:r>
-        <w:rPr>
-          <w:rFonts w:ascii="TimesNewRomanPSMT" w:hAnsi="TimesNewRomanPSMT"/>
-          <w:sz w:val="18"/>
-          <w:szCs w:val="18"/>
-        </w:rPr>
-        <w:t xml:space="preserve">Going beyond this baseline performance required experimentation and interpretation of results. </w:t>
-      </w:r>
-      <w:r>
-        <w:rPr>
-          <w:rFonts w:ascii="TimesNewRomanPSMT" w:hAnsi="TimesNewRomanPSMT"/>
-          <w:sz w:val="18"/>
-          <w:szCs w:val="18"/>
-        </w:rPr>
-        <w:t xml:space="preserve">The team </w:t>
-      </w:r>
-      <w:r>
-        <w:rPr>
-          <w:rFonts w:ascii="TimesNewRomanPSMT" w:hAnsi="TimesNewRomanPSMT"/>
-          <w:sz w:val="18"/>
-          <w:szCs w:val="18"/>
-        </w:rPr>
-        <w:t>found</w:t>
-      </w:r>
-      <w:r>
-        <w:rPr>
-          <w:rFonts w:ascii="TimesNewRomanPSMT" w:hAnsi="TimesNewRomanPSMT"/>
-          <w:sz w:val="18"/>
-          <w:szCs w:val="18"/>
-        </w:rPr>
-        <w:t xml:space="preserve"> that an increase in performance only comes through use of </w:t>
-      </w:r>
-      <w:r>
-        <w:rPr>
-          <w:rFonts w:ascii="TimesNewRomanPSMT" w:hAnsi="TimesNewRomanPSMT"/>
-          <w:sz w:val="18"/>
-          <w:szCs w:val="18"/>
-        </w:rPr>
-        <w:t>computer vision</w:t>
-      </w:r>
-      <w:r>
-        <w:rPr>
-          <w:rFonts w:ascii="TimesNewRomanPSMT" w:hAnsi="TimesNewRomanPSMT"/>
-          <w:sz w:val="18"/>
-          <w:szCs w:val="18"/>
-        </w:rPr>
-        <w:t xml:space="preserve"> techniques supporting model generalization, in this case intentionally adding variations to the training dataset presenting alternative representations of the same data to the model. This approach allows the model to better learn what makes a digit a </w:t>
-      </w:r>
-      <w:r>
-        <w:rPr>
-          <w:rFonts w:ascii="TimesNewRomanPSMT" w:hAnsi="TimesNewRomanPSMT"/>
-          <w:sz w:val="18"/>
-          <w:szCs w:val="18"/>
-        </w:rPr>
-        <w:t>digit.</w:t>
+        <w:t xml:space="preserve">started with </w:t>
+      </w:r>
+      <w:r>
+        <w:rPr>
+          <w:rFonts w:ascii="TimesNewRomanPSMT" w:hAnsi="TimesNewRomanPSMT"/>
+          <w:sz w:val="18"/>
+          <w:szCs w:val="18"/>
+        </w:rPr>
+        <w:t>medium high</w:t>
+      </w:r>
+      <w:r>
+        <w:rPr>
+          <w:rFonts w:ascii="TimesNewRomanPSMT" w:hAnsi="TimesNewRomanPSMT"/>
+          <w:sz w:val="18"/>
+          <w:szCs w:val="18"/>
+        </w:rPr>
+        <w:t xml:space="preserve"> performance out of the box</w:t>
+      </w:r>
+      <w:r>
+        <w:rPr>
+          <w:rFonts w:ascii="TimesNewRomanPSMT" w:hAnsi="TimesNewRomanPSMT"/>
+          <w:sz w:val="18"/>
+          <w:szCs w:val="18"/>
+        </w:rPr>
+        <w:t xml:space="preserve"> which proved a challenge to improve upon</w:t>
+      </w:r>
+      <w:r>
+        <w:rPr>
+          <w:rFonts w:ascii="TimesNewRomanPSMT" w:hAnsi="TimesNewRomanPSMT"/>
+          <w:sz w:val="18"/>
+          <w:szCs w:val="18"/>
+        </w:rPr>
+        <w:t>.</w:t>
+      </w:r>
+      <w:r>
+        <w:rPr>
+          <w:rFonts w:ascii="TimesNewRomanPSMT" w:hAnsi="TimesNewRomanPSMT"/>
+          <w:sz w:val="18"/>
+          <w:szCs w:val="18"/>
+        </w:rPr>
+        <w:t xml:space="preserve"> </w:t>
+      </w:r>
+      <w:r>
+        <w:rPr>
+          <w:rFonts w:ascii="TimesNewRomanPSMT" w:hAnsi="TimesNewRomanPSMT"/>
+          <w:sz w:val="18"/>
+          <w:szCs w:val="18"/>
+        </w:rPr>
+        <w:t xml:space="preserve">Increased epochs showed a </w:t>
+      </w:r>
+      <w:r>
+        <w:rPr>
+          <w:rFonts w:ascii="TimesNewRomanPSMT" w:hAnsi="TimesNewRomanPSMT"/>
+          <w:sz w:val="18"/>
+          <w:szCs w:val="18"/>
+        </w:rPr>
+        <w:t>tendency</w:t>
+      </w:r>
+      <w:r>
+        <w:rPr>
+          <w:rFonts w:ascii="TimesNewRomanPSMT" w:hAnsi="TimesNewRomanPSMT"/>
+          <w:sz w:val="18"/>
+          <w:szCs w:val="18"/>
+        </w:rPr>
+        <w:t xml:space="preserve"> to overfit and other parameters </w:t>
+      </w:r>
+      <w:r>
+        <w:rPr>
+          <w:rFonts w:ascii="TimesNewRomanPSMT" w:hAnsi="TimesNewRomanPSMT"/>
+          <w:sz w:val="18"/>
+          <w:szCs w:val="18"/>
+        </w:rPr>
+        <w:t xml:space="preserve">showed little promise due to runtime errors on Kaggle. </w:t>
+      </w:r>
+      <w:r>
+        <w:rPr>
+          <w:rFonts w:ascii="TimesNewRomanPSMT" w:hAnsi="TimesNewRomanPSMT"/>
+          <w:sz w:val="18"/>
+          <w:szCs w:val="18"/>
+        </w:rPr>
+        <w:t>Due to the</w:t>
+      </w:r>
+      <w:r>
+        <w:rPr>
+          <w:rFonts w:ascii="TimesNewRomanPSMT" w:hAnsi="TimesNewRomanPSMT"/>
+          <w:sz w:val="18"/>
+          <w:szCs w:val="18"/>
+        </w:rPr>
+        <w:t xml:space="preserve"> nature of the competition and</w:t>
+      </w:r>
+      <w:r>
+        <w:rPr>
+          <w:rFonts w:ascii="TimesNewRomanPSMT" w:hAnsi="TimesNewRomanPSMT"/>
+          <w:sz w:val="18"/>
+          <w:szCs w:val="18"/>
+        </w:rPr>
+        <w:t xml:space="preserve"> limitations on </w:t>
+      </w:r>
+      <w:r>
+        <w:rPr>
+          <w:rFonts w:ascii="TimesNewRomanPSMT" w:hAnsi="TimesNewRomanPSMT"/>
+          <w:sz w:val="18"/>
+          <w:szCs w:val="18"/>
+        </w:rPr>
+        <w:t>submissions per day, most days’ submission count was tied up with evaluation of different parameter combinations</w:t>
+      </w:r>
+      <w:r>
+        <w:rPr>
+          <w:rFonts w:ascii="TimesNewRomanPSMT" w:hAnsi="TimesNewRomanPSMT"/>
+          <w:sz w:val="18"/>
+          <w:szCs w:val="18"/>
+        </w:rPr>
+        <w:t>.</w:t>
       </w:r>
     </w:p>
     <w:p>
@@ -1662,6 +1633,14 @@
           <w:sz w:val="18"/>
           <w:szCs w:val="18"/>
         </w:rPr>
+        <w:t xml:space="preserve">The team found similarity between Computer Vision (CV) techniques such as image pyramid based blending and morphological operations and this project. </w:t>
+      </w:r>
+      <w:r>
+        <w:rPr>
+          <w:rFonts w:ascii="TimesNewRomanPSMT" w:hAnsi="TimesNewRomanPSMT"/>
+          <w:sz w:val="18"/>
+          <w:szCs w:val="18"/>
+        </w:rPr>
         <w:t>The team believes tha</w:t>
       </w:r>
       <w:r>
@@ -1694,7 +1673,31 @@
           <w:sz w:val="18"/>
           <w:szCs w:val="18"/>
         </w:rPr>
-        <w:t xml:space="preserve">and machine learning is an </w:t>
+        <w:t>with</w:t>
+      </w:r>
+      <w:r>
+        <w:rPr>
+          <w:rFonts w:ascii="TimesNewRomanPSMT" w:hAnsi="TimesNewRomanPSMT"/>
+          <w:sz w:val="18"/>
+          <w:szCs w:val="18"/>
+        </w:rPr>
+        <w:t xml:space="preserve"> machine learning</w:t>
+      </w:r>
+      <w:r>
+        <w:rPr>
+          <w:rFonts w:ascii="TimesNewRomanPSMT" w:hAnsi="TimesNewRomanPSMT"/>
+          <w:sz w:val="18"/>
+          <w:szCs w:val="18"/>
+        </w:rPr>
+        <w:t xml:space="preserve"> in the form of GAN models</w:t>
+      </w:r>
+      <w:r>
+        <w:rPr>
+          <w:rFonts w:ascii="TimesNewRomanPSMT" w:hAnsi="TimesNewRomanPSMT"/>
+          <w:sz w:val="18"/>
+          <w:szCs w:val="18"/>
+        </w:rPr>
+        <w:t xml:space="preserve"> is an </w:t>
       </w:r>
       <w:r>
         <w:rPr>
@@ -1718,15 +1721,47 @@
           <w:sz w:val="18"/>
           <w:szCs w:val="18"/>
         </w:rPr>
-        <w:t>affording understanding of remote sensed data in</w:t>
-      </w:r>
-      <w:r>
-        <w:rPr>
-          <w:rFonts w:ascii="TimesNewRomanPSMT" w:hAnsi="TimesNewRomanPSMT"/>
-          <w:sz w:val="18"/>
-          <w:szCs w:val="18"/>
-        </w:rPr>
-        <w:t xml:space="preserve"> real world applications. Application of </w:t>
+        <w:t xml:space="preserve">affording </w:t>
+      </w:r>
+      <w:r>
+        <w:rPr>
+          <w:rFonts w:ascii="TimesNewRomanPSMT" w:hAnsi="TimesNewRomanPSMT"/>
+          <w:sz w:val="18"/>
+          <w:szCs w:val="18"/>
+        </w:rPr>
+        <w:t>image processing operations</w:t>
+      </w:r>
+      <w:r>
+        <w:rPr>
+          <w:rFonts w:ascii="TimesNewRomanPSMT" w:hAnsi="TimesNewRomanPSMT"/>
+          <w:sz w:val="18"/>
+          <w:szCs w:val="18"/>
+        </w:rPr>
+        <w:t xml:space="preserve"> in</w:t>
+      </w:r>
+      <w:r>
+        <w:rPr>
+          <w:rFonts w:ascii="TimesNewRomanPSMT" w:hAnsi="TimesNewRomanPSMT"/>
+          <w:sz w:val="18"/>
+          <w:szCs w:val="18"/>
+        </w:rPr>
+        <w:t xml:space="preserve"> </w:t>
+      </w:r>
+      <w:r>
+        <w:rPr>
+          <w:rFonts w:ascii="TimesNewRomanPSMT" w:hAnsi="TimesNewRomanPSMT"/>
+          <w:sz w:val="18"/>
+          <w:szCs w:val="18"/>
+        </w:rPr>
+        <w:t>near real-world</w:t>
+      </w:r>
+      <w:r>
+        <w:rPr>
+          <w:rFonts w:ascii="TimesNewRomanPSMT" w:hAnsi="TimesNewRomanPSMT"/>
+          <w:sz w:val="18"/>
+          <w:szCs w:val="18"/>
+        </w:rPr>
+        <w:t xml:space="preserve"> applications. Application of </w:t>
       </w:r>
       <w:r>
         <w:rPr>
@@ -1750,7 +1785,23 @@
           <w:sz w:val="18"/>
           <w:szCs w:val="18"/>
         </w:rPr>
-        <w:t>while the team did not find it true in the case of this project, most real-world CV applications generally</w:t>
+        <w:t>the team did find it true in the case of this project</w:t>
+      </w:r>
+      <w:r>
+        <w:rPr>
+          <w:rFonts w:ascii="TimesNewRomanPSMT" w:hAnsi="TimesNewRomanPSMT"/>
+          <w:sz w:val="18"/>
+          <w:szCs w:val="18"/>
+        </w:rPr>
+        <w:t xml:space="preserve"> versus prior projects</w:t>
+      </w:r>
+      <w:r>
+        <w:rPr>
+          <w:rFonts w:ascii="TimesNewRomanPSMT" w:hAnsi="TimesNewRomanPSMT"/>
+          <w:sz w:val="18"/>
+          <w:szCs w:val="18"/>
+        </w:rPr>
+        <w:t>, most real-world CV applications generally</w:t>
       </w:r>
       <w:r>
         <w:rPr>
@@ -1795,79 +1846,15 @@
           <w:sz w:val="18"/>
           <w:szCs w:val="18"/>
         </w:rPr>
-        <w:t>T</w:t>
-      </w:r>
-      <w:r>
-        <w:rPr>
-          <w:rFonts w:ascii="TimesNewRomanPSMT" w:hAnsi="TimesNewRomanPSMT"/>
-          <w:sz w:val="18"/>
-          <w:szCs w:val="18"/>
-        </w:rPr>
-        <w:t>he team</w:t>
-      </w:r>
-      <w:r>
-        <w:rPr>
-          <w:rFonts w:ascii="TimesNewRomanPSMT" w:hAnsi="TimesNewRomanPSMT"/>
-          <w:sz w:val="18"/>
-          <w:szCs w:val="18"/>
-        </w:rPr>
-        <w:t xml:space="preserve"> attempted several approaches to application of </w:t>
-      </w:r>
-      <w:r>
-        <w:rPr>
-          <w:rFonts w:ascii="TimesNewRomanPSMT" w:hAnsi="TimesNewRomanPSMT"/>
-          <w:sz w:val="18"/>
-          <w:szCs w:val="18"/>
-        </w:rPr>
-        <w:t>CV and ML</w:t>
-      </w:r>
-      <w:r>
-        <w:rPr>
-          <w:rFonts w:ascii="TimesNewRomanPSMT" w:hAnsi="TimesNewRomanPSMT"/>
-          <w:sz w:val="18"/>
-          <w:szCs w:val="18"/>
-        </w:rPr>
-        <w:t xml:space="preserve"> through experimentation and learned a few things that worked and many that did not</w:t>
-      </w:r>
-      <w:r>
-        <w:rPr>
-          <w:rFonts w:ascii="TimesNewRomanPSMT" w:hAnsi="TimesNewRomanPSMT"/>
-          <w:sz w:val="18"/>
-          <w:szCs w:val="18"/>
-        </w:rPr>
-        <w:t xml:space="preserve"> improve overall performance beyond the already significant baseline</w:t>
-      </w:r>
-      <w:r>
-        <w:rPr>
-          <w:rFonts w:ascii="TimesNewRomanPSMT" w:hAnsi="TimesNewRomanPSMT"/>
-          <w:sz w:val="18"/>
-          <w:szCs w:val="18"/>
-        </w:rPr>
-        <w:t xml:space="preserve">. This tracks with the </w:t>
-      </w:r>
-      <w:r>
-        <w:rPr>
-          <w:rFonts w:ascii="TimesNewRomanPSMT" w:hAnsi="TimesNewRomanPSMT"/>
-          <w:sz w:val="18"/>
-          <w:szCs w:val="18"/>
-        </w:rPr>
-        <w:t xml:space="preserve">historical </w:t>
-      </w:r>
-      <w:r>
-        <w:rPr>
-          <w:rFonts w:ascii="TimesNewRomanPSMT" w:hAnsi="TimesNewRomanPSMT"/>
-          <w:sz w:val="18"/>
-          <w:szCs w:val="18"/>
-        </w:rPr>
-        <w:t xml:space="preserve">level of effort invested </w:t>
-      </w:r>
-      <w:r>
-        <w:rPr>
-          <w:rFonts w:ascii="TimesNewRomanPSMT" w:hAnsi="TimesNewRomanPSMT"/>
-          <w:sz w:val="18"/>
-          <w:szCs w:val="18"/>
-        </w:rPr>
-        <w:t>into the field of character recognition and handwriting recognition.</w:t>
+        <w:t>This project would be well served with a local runtime allowing debugging and experimentation, the benefit would greatly be outweighed by the detriment of having to move a large image set submission back into Kaggle. The team is under the assumption that the CPU and GPU burn for each submission must be more cost effective versus the several hundred-megabyte upload (or multi-gigabyte upload) cost.</w:t>
+      </w:r>
+      <w:r>
+        <w:rPr>
+          <w:rFonts w:ascii="TimesNewRomanPSMT" w:hAnsi="TimesNewRomanPSMT"/>
+          <w:sz w:val="18"/>
+          <w:szCs w:val="18"/>
+        </w:rPr>
+        <w:t xml:space="preserve"> The team would be interested in knowing the performance difference between P100, T4, and other local runtimes such as MLX on Apple Silicon.</w:t>
       </w:r>
     </w:p>
     <w:p>
@@ -1877,58 +1864,98 @@
         <w:spacing w:before="120" w:beforeAutospacing="0" w:after="120" w:afterAutospacing="0"/>
         <w:jc w:val="both"/>
         <w:rPr>
+          <w:rFonts w:ascii="TimesNewRomanPSMT" w:hAnsi="TimesNewRomanPSMT"/>
           <w:sz w:val="18"/>
           <w:szCs w:val="18"/>
         </w:rPr>
       </w:pPr>
       <w:r>
         <w:rPr>
-          <w:sz w:val="18"/>
-          <w:szCs w:val="18"/>
-        </w:rPr>
-        <w:t>The team is interested in f</w:t>
-      </w:r>
-      <w:r>
-        <w:rPr>
-          <w:sz w:val="18"/>
-          <w:szCs w:val="18"/>
-        </w:rPr>
-        <w:t xml:space="preserve">uture </w:t>
-      </w:r>
-      <w:r>
-        <w:rPr>
-          <w:sz w:val="18"/>
-          <w:szCs w:val="18"/>
-        </w:rPr>
-        <w:t xml:space="preserve">CV and ML </w:t>
-      </w:r>
-      <w:r>
-        <w:rPr>
-          <w:sz w:val="18"/>
-          <w:szCs w:val="18"/>
-        </w:rPr>
-        <w:t>experimentation especially</w:t>
-      </w:r>
-      <w:r>
-        <w:rPr>
-          <w:sz w:val="18"/>
-          <w:szCs w:val="18"/>
-        </w:rPr>
-        <w:t xml:space="preserve"> in areas where the training set is less controlled with a wider range of inputs such as color or multispectral imagery</w:t>
-      </w:r>
-      <w:r>
-        <w:rPr>
-          <w:sz w:val="18"/>
-          <w:szCs w:val="18"/>
-        </w:rPr>
-        <w:t>.</w:t>
-      </w:r>
-      <w:r>
-        <w:rPr>
-          <w:sz w:val="18"/>
-          <w:szCs w:val="18"/>
-        </w:rPr>
-        <w:t xml:space="preserve"> Additionally, the team is aware of existing object detection approaches such as YOLO and similar models and is interested in applications beyond the base training set.</w:t>
+          <w:rFonts w:ascii="TimesNewRomanPSMT" w:hAnsi="TimesNewRomanPSMT"/>
+          <w:sz w:val="18"/>
+          <w:szCs w:val="18"/>
+        </w:rPr>
+        <w:t>T</w:t>
+      </w:r>
+      <w:r>
+        <w:rPr>
+          <w:rFonts w:ascii="TimesNewRomanPSMT" w:hAnsi="TimesNewRomanPSMT"/>
+          <w:sz w:val="18"/>
+          <w:szCs w:val="18"/>
+        </w:rPr>
+        <w:t>he team</w:t>
+      </w:r>
+      <w:r>
+        <w:rPr>
+          <w:rFonts w:ascii="TimesNewRomanPSMT" w:hAnsi="TimesNewRomanPSMT"/>
+          <w:sz w:val="18"/>
+          <w:szCs w:val="18"/>
+        </w:rPr>
+        <w:t xml:space="preserve"> attempted several approaches to </w:t>
+      </w:r>
+      <w:r>
+        <w:rPr>
+          <w:rFonts w:ascii="TimesNewRomanPSMT" w:hAnsi="TimesNewRomanPSMT"/>
+          <w:sz w:val="18"/>
+          <w:szCs w:val="18"/>
+        </w:rPr>
+        <w:t xml:space="preserve">the </w:t>
+      </w:r>
+      <w:r>
+        <w:rPr>
+          <w:rFonts w:ascii="TimesNewRomanPSMT" w:hAnsi="TimesNewRomanPSMT"/>
+          <w:sz w:val="18"/>
+          <w:szCs w:val="18"/>
+        </w:rPr>
+        <w:t xml:space="preserve">application of </w:t>
+      </w:r>
+      <w:r>
+        <w:rPr>
+          <w:rFonts w:ascii="TimesNewRomanPSMT" w:hAnsi="TimesNewRomanPSMT"/>
+          <w:sz w:val="18"/>
+          <w:szCs w:val="18"/>
+        </w:rPr>
+        <w:t>these concepts</w:t>
+      </w:r>
+      <w:r>
+        <w:rPr>
+          <w:rFonts w:ascii="TimesNewRomanPSMT" w:hAnsi="TimesNewRomanPSMT"/>
+          <w:sz w:val="18"/>
+          <w:szCs w:val="18"/>
+        </w:rPr>
+        <w:t xml:space="preserve"> through experimentation and learned a few things that worked and many that did not</w:t>
+      </w:r>
+      <w:r>
+        <w:rPr>
+          <w:rFonts w:ascii="TimesNewRomanPSMT" w:hAnsi="TimesNewRomanPSMT"/>
+          <w:sz w:val="18"/>
+          <w:szCs w:val="18"/>
+        </w:rPr>
+        <w:t xml:space="preserve"> improve overall performance beyond the already </w:t>
+      </w:r>
+      <w:r>
+        <w:rPr>
+          <w:rFonts w:ascii="TimesNewRomanPSMT" w:hAnsi="TimesNewRomanPSMT"/>
+          <w:sz w:val="18"/>
+          <w:szCs w:val="18"/>
+        </w:rPr>
+        <w:t>performant</w:t>
+      </w:r>
+      <w:r>
+        <w:rPr>
+          <w:rFonts w:ascii="TimesNewRomanPSMT" w:hAnsi="TimesNewRomanPSMT"/>
+          <w:sz w:val="18"/>
+          <w:szCs w:val="18"/>
+        </w:rPr>
+        <w:t xml:space="preserve"> baseline</w:t>
+      </w:r>
+      <w:r>
+        <w:rPr>
+          <w:rFonts w:ascii="TimesNewRomanPSMT" w:hAnsi="TimesNewRomanPSMT"/>
+          <w:sz w:val="18"/>
+          <w:szCs w:val="18"/>
+        </w:rPr>
+        <w:t xml:space="preserve">. </w:t>
       </w:r>
     </w:p>
     <w:p>
@@ -2002,15 +2029,47 @@
           <w:sz w:val="18"/>
           <w:szCs w:val="18"/>
         </w:rPr>
-        <w:t xml:space="preserve"> and natural language processing</w:t>
-      </w:r>
-      <w:r>
-        <w:rPr>
-          <w:rFonts w:ascii="TimesNewRomanPSMT" w:hAnsi="TimesNewRomanPSMT"/>
-          <w:sz w:val="18"/>
-          <w:szCs w:val="18"/>
-        </w:rPr>
-        <w:t xml:space="preserve"> models. A consumable data set and a challenge issued in the form of a competition provided an enriching and rewarding experience for the project group.</w:t>
+        <w:t xml:space="preserve"> and </w:t>
+      </w:r>
+      <w:r>
+        <w:rPr>
+          <w:rFonts w:ascii="TimesNewRomanPSMT" w:hAnsi="TimesNewRomanPSMT"/>
+          <w:sz w:val="18"/>
+          <w:szCs w:val="18"/>
+        </w:rPr>
+        <w:t>GAN</w:t>
+      </w:r>
+      <w:r>
+        <w:rPr>
+          <w:rFonts w:ascii="TimesNewRomanPSMT" w:hAnsi="TimesNewRomanPSMT"/>
+          <w:sz w:val="18"/>
+          <w:szCs w:val="18"/>
+        </w:rPr>
+        <w:t xml:space="preserve"> models</w:t>
+      </w:r>
+      <w:r>
+        <w:rPr>
+          <w:rFonts w:ascii="TimesNewRomanPSMT" w:hAnsi="TimesNewRomanPSMT"/>
+          <w:sz w:val="18"/>
+          <w:szCs w:val="18"/>
+        </w:rPr>
+        <w:t xml:space="preserve"> within the context of CV blending and morphological operations</w:t>
+      </w:r>
+      <w:r>
+        <w:rPr>
+          <w:rFonts w:ascii="TimesNewRomanPSMT" w:hAnsi="TimesNewRomanPSMT"/>
+          <w:sz w:val="18"/>
+          <w:szCs w:val="18"/>
+        </w:rPr>
+        <w:t>. A consumable data set and a challenge issued in the form of a competition provided an enriching and rewarding experience for the project group.</w:t>
+      </w:r>
+      <w:r>
+        <w:rPr>
+          <w:rFonts w:ascii="TimesNewRomanPSMT" w:hAnsi="TimesNewRomanPSMT"/>
+          <w:sz w:val="18"/>
+          <w:szCs w:val="18"/>
+        </w:rPr>
+        <w:t xml:space="preserve"> Processing challenges limited project exploration, but these were partially mitigated through brute force parallel submissions to Kaggle.</w:t>
       </w:r>
     </w:p>
     <w:p>
@@ -2078,7 +2137,7 @@
           <w:sz w:val="18"/>
           <w:szCs w:val="18"/>
         </w:rPr>
-        <w:t>Digit Recognizer</w:t>
+        <w:t>I’m Something of a Painter Myself</w:t>
       </w:r>
       <w:r>
         <w:rPr>
@@ -2094,7 +2153,7 @@
           <w:sz w:val="18"/>
           <w:szCs w:val="18"/>
         </w:rPr>
-        <w:t>https://www.kaggle.com/competitions/digit-recognizer/overview</w:t>
+        <w:t>https://www.kaggle.com/competitions/gan-getting-started</w:t>
       </w:r>
       <w:r>
         <w:rPr>
@@ -2111,13 +2170,6 @@
           <w:szCs w:val="18"/>
         </w:rPr>
         <w:br/>
-      </w:r>
-      <w:r>
-        <w:rPr>
-          <w:noProof/>
-          <w:sz w:val="18"/>
-          <w:szCs w:val="18"/>
-        </w:rPr>
         <w:t xml:space="preserve">[2] </w:t>
       </w:r>
       <w:r>
@@ -2135,7 +2187,7 @@
           <w:sz w:val="18"/>
           <w:szCs w:val="18"/>
         </w:rPr>
-        <w:t>Introduction to CNN Keras - 0.997 (top 6%)</w:t>
+        <w:t>Monet CycleGAN Tutorial</w:t>
       </w:r>
       <w:r>
         <w:rPr>
@@ -2143,7 +2195,7 @@
           <w:sz w:val="18"/>
           <w:szCs w:val="18"/>
         </w:rPr>
-        <w:t xml:space="preserve">," [Online]. Available: </w:t>
+        <w:t xml:space="preserve">" [Online]. Available: </w:t>
       </w:r>
       <w:r>
         <w:rPr>
@@ -2151,7 +2203,7 @@
           <w:sz w:val="18"/>
           <w:szCs w:val="18"/>
         </w:rPr>
-        <w:t>https://www.kaggle.com/code/yassineghouzam/introduction-to-cnn-keras-0-997-top-6</w:t>
+        <w:t>https://www.kaggle.com/code/amyjang/monet-cyclegan-tutorial</w:t>
       </w:r>
       <w:r>
         <w:rPr>
@@ -2808,6 +2860,7 @@
   <w:style w:type="character" w:default="1" w:styleId="DefaultParagraphFont">
     <w:name w:val="Default Paragraph Font"/>
     <w:uiPriority w:val="1"/>
+    <w:semiHidden/>
     <w:unhideWhenUsed/>
   </w:style>
   <w:style w:type="table" w:default="1" w:styleId="TableNormal">

</xml_diff>

<commit_message>
m10 incorporate results into report, save improved nb and screenshot
</commit_message>
<xml_diff>
--- a/M10 Programming/Report/COSC-523-M10Project.docx
+++ b/M10 Programming/Report/COSC-523-M10Project.docx
@@ -1021,7 +1021,23 @@
           <w:sz w:val="18"/>
           <w:szCs w:val="18"/>
         </w:rPr>
-        <w:t>were increased from 25 to 50 (</w:t>
+        <w:t xml:space="preserve">were </w:t>
+      </w:r>
+      <w:r>
+        <w:rPr>
+          <w:rFonts w:ascii="TimesNewRomanPSMT" w:hAnsi="TimesNewRomanPSMT"/>
+          <w:sz w:val="18"/>
+          <w:szCs w:val="18"/>
+        </w:rPr>
+        <w:t xml:space="preserve">decreased to 12 (67.17586%) and </w:t>
+      </w:r>
+      <w:r>
+        <w:rPr>
+          <w:rFonts w:ascii="TimesNewRomanPSMT" w:hAnsi="TimesNewRomanPSMT"/>
+          <w:sz w:val="18"/>
+          <w:szCs w:val="18"/>
+        </w:rPr>
+        <w:t>increased from 25 to 50 (</w:t>
       </w:r>
       <w:r>
         <w:rPr>
@@ -1037,16 +1053,57 @@
           <w:sz w:val="18"/>
           <w:szCs w:val="18"/>
         </w:rPr>
-        <w:t xml:space="preserve">%) and 100 </w:t>
-      </w:r>
-      <w:r>
-        <w:rPr>
-          <w:rFonts w:ascii="TimesNewRomanPSMT" w:hAnsi="TimesNewRomanPSMT"/>
-          <w:sz w:val="18"/>
-          <w:szCs w:val="18"/>
-          <w:highlight w:val="yellow"/>
-        </w:rPr>
-        <w:t>(…%).</w:t>
+        <w:t xml:space="preserve">%) and </w:t>
+      </w:r>
+      <w:r>
+        <w:rPr>
+          <w:rFonts w:ascii="TimesNewRomanPSMT" w:hAnsi="TimesNewRomanPSMT"/>
+          <w:sz w:val="18"/>
+          <w:szCs w:val="18"/>
+        </w:rPr>
+        <w:t>100 (</w:t>
+      </w:r>
+      <w:r>
+        <w:rPr>
+          <w:rFonts w:ascii="TimesNewRomanPSMT" w:hAnsi="TimesNewRomanPSMT"/>
+          <w:sz w:val="18"/>
+          <w:szCs w:val="18"/>
+        </w:rPr>
+        <w:t>46.99433%</w:t>
+      </w:r>
+      <w:r>
+        <w:rPr>
+          <w:rFonts w:ascii="TimesNewRomanPSMT" w:hAnsi="TimesNewRomanPSMT"/>
+          <w:sz w:val="18"/>
+          <w:szCs w:val="18"/>
+        </w:rPr>
+        <w:t xml:space="preserve">). </w:t>
+      </w:r>
+      <w:r>
+        <w:rPr>
+          <w:rFonts w:ascii="TimesNewRomanPSMT" w:hAnsi="TimesNewRomanPSMT"/>
+          <w:sz w:val="18"/>
+          <w:szCs w:val="18"/>
+        </w:rPr>
+        <w:t xml:space="preserve">The </w:t>
+      </w:r>
+      <w:proofErr w:type="spellStart"/>
+      <w:r>
+        <w:rPr>
+          <w:rFonts w:ascii="TimesNewRomanPSMT" w:hAnsi="TimesNewRomanPSMT"/>
+          <w:sz w:val="18"/>
+          <w:szCs w:val="18"/>
+        </w:rPr>
+        <w:t>CycleGAN</w:t>
+      </w:r>
+      <w:proofErr w:type="spellEnd"/>
+      <w:r>
+        <w:rPr>
+          <w:rFonts w:ascii="TimesNewRomanPSMT" w:hAnsi="TimesNewRomanPSMT"/>
+          <w:sz w:val="18"/>
+          <w:szCs w:val="18"/>
+        </w:rPr>
+        <w:t xml:space="preserve"> composition was left “stock” as was each of the generators and discriminators.</w:t>
       </w:r>
       <w:r>
         <w:rPr>
@@ -1062,40 +1119,6 @@
           <w:sz w:val="18"/>
           <w:szCs w:val="18"/>
         </w:rPr>
-        <w:t xml:space="preserve">The </w:t>
-      </w:r>
-      <w:proofErr w:type="spellStart"/>
-      <w:r>
-        <w:rPr>
-          <w:rFonts w:ascii="TimesNewRomanPSMT" w:hAnsi="TimesNewRomanPSMT"/>
-          <w:sz w:val="18"/>
-          <w:szCs w:val="18"/>
-        </w:rPr>
-        <w:t>CycleGAN</w:t>
-      </w:r>
-      <w:proofErr w:type="spellEnd"/>
-      <w:r>
-        <w:rPr>
-          <w:rFonts w:ascii="TimesNewRomanPSMT" w:hAnsi="TimesNewRomanPSMT"/>
-          <w:sz w:val="18"/>
-          <w:szCs w:val="18"/>
-        </w:rPr>
-        <w:t xml:space="preserve"> composition was left “stock” as was each of the generators and discriminators.</w:t>
-      </w:r>
-      <w:r>
-        <w:rPr>
-          <w:rFonts w:ascii="TimesNewRomanPSMT" w:hAnsi="TimesNewRomanPSMT"/>
-          <w:sz w:val="18"/>
-          <w:szCs w:val="18"/>
-        </w:rPr>
-        <w:t xml:space="preserve"> </w:t>
-      </w:r>
-      <w:r>
-        <w:rPr>
-          <w:rFonts w:ascii="TimesNewRomanPSMT" w:hAnsi="TimesNewRomanPSMT"/>
-          <w:sz w:val="18"/>
-          <w:szCs w:val="18"/>
-        </w:rPr>
         <w:t xml:space="preserve">Resulting </w:t>
       </w:r>
       <w:r>
@@ -1127,18 +1150,8 @@
           <w:rFonts w:ascii="TimesNewRomanPSMT" w:hAnsi="TimesNewRomanPSMT"/>
           <w:sz w:val="18"/>
           <w:szCs w:val="18"/>
-          <w:highlight w:val="yellow"/>
-        </w:rPr>
-        <w:t>…</w:t>
-      </w:r>
-      <w:r>
-        <w:rPr>
-          <w:rFonts w:ascii="TimesNewRomanPSMT" w:hAnsi="TimesNewRomanPSMT"/>
-          <w:sz w:val="18"/>
-          <w:szCs w:val="18"/>
-          <w:highlight w:val="yellow"/>
-        </w:rPr>
-        <w:t>.</w:t>
+        </w:rPr>
+        <w:t>67.175.86%.</w:t>
       </w:r>
     </w:p>
     <w:p>

</xml_diff>